<commit_message>
More project scope changes
</commit_message>
<xml_diff>
--- a/Backlog.docx
+++ b/Backlog.docx
@@ -115,35 +115,13 @@
         <w:rPr>
           <w:color w:val="00B050"/>
         </w:rPr>
-        <w:t xml:space="preserve">Document </w:t>
-      </w:r>
-      <w:proofErr w:type="gramStart"/>
-      <w:r>
-        <w:rPr>
-          <w:color w:val="00B050"/>
-        </w:rPr>
-        <w:t>conventions</w:t>
-      </w:r>
-      <w:r>
-        <w:rPr>
-          <w:color w:val="00B050"/>
-        </w:rPr>
-        <w:t>(</w:t>
-      </w:r>
-      <w:proofErr w:type="spellStart"/>
-      <w:proofErr w:type="gramEnd"/>
-      <w:r>
-        <w:rPr>
-          <w:color w:val="00B050"/>
-        </w:rPr>
-        <w:t>joe</w:t>
-      </w:r>
-      <w:proofErr w:type="spellEnd"/>
-      <w:r>
-        <w:rPr>
-          <w:color w:val="00B050"/>
-        </w:rPr>
-        <w:t>)</w:t>
+        <w:t>Document conventions</w:t>
+      </w:r>
+      <w:r>
+        <w:rPr>
+          <w:color w:val="00B050"/>
+        </w:rPr>
+        <w:t>(joe)</w:t>
       </w:r>
     </w:p>
     <w:p>
@@ -185,28 +163,32 @@
         <w:rPr>
           <w:color w:val="00B050"/>
         </w:rPr>
-        <w:t xml:space="preserve">This area is </w:t>
-      </w:r>
-      <w:proofErr w:type="gramStart"/>
-      <w:r>
-        <w:rPr>
-          <w:color w:val="00B050"/>
-        </w:rPr>
-        <w:t>basically  Business</w:t>
-      </w:r>
-      <w:proofErr w:type="gramEnd"/>
-      <w:r>
-        <w:rPr>
-          <w:color w:val="00B050"/>
-        </w:rPr>
-        <w:t xml:space="preserve"> opportunities. I’m not sure if I should just copy and paste that section</w:t>
+        <w:t>This area is basically  Business opportunities. I’m not sure if I should just copy and paste that section</w:t>
+      </w:r>
+    </w:p>
+    <w:p>
+      <w:pPr>
+        <w:pStyle w:val="ListParagraph"/>
+        <w:numPr>
+          <w:ilvl w:val="2"/>
+          <w:numId w:val="1"/>
+        </w:numPr>
+        <w:rPr>
+          <w:color w:val="00B050"/>
+        </w:rPr>
+      </w:pPr>
+      <w:r>
+        <w:rPr>
+          <w:color w:val="00B050"/>
+        </w:rPr>
+        <w:t>A database to hold the faculty information card.</w:t>
       </w:r>
     </w:p>
     <w:p>
       <w:pPr>
         <w:pStyle w:val="normal0"/>
         <w:numPr>
-          <w:ilvl w:val="1"/>
+          <w:ilvl w:val="3"/>
           <w:numId w:val="1"/>
         </w:numPr>
         <w:contextualSpacing/>
@@ -214,51 +196,137 @@
           <w:rFonts w:ascii="Roboto" w:eastAsia="Roboto" w:hAnsi="Roboto" w:cs="Roboto"/>
         </w:rPr>
       </w:pPr>
-      <w:proofErr w:type="gramStart"/>
       <w:r>
         <w:rPr>
           <w:rFonts w:ascii="Roboto" w:eastAsia="Roboto" w:hAnsi="Roboto" w:cs="Roboto"/>
         </w:rPr>
-        <w:t>build</w:t>
-      </w:r>
-      <w:proofErr w:type="gramEnd"/>
-      <w:r>
+        <w:t>The information card will have the faculty member which teaches specific courses, there will be different sections of one course that will be held on specific days, times and rooms.</w:t>
+      </w:r>
+    </w:p>
+    <w:p>
+      <w:pPr>
+        <w:pStyle w:val="normal0"/>
+        <w:numPr>
+          <w:ilvl w:val="3"/>
+          <w:numId w:val="1"/>
+        </w:numPr>
+        <w:contextualSpacing/>
         <w:rPr>
           <w:rFonts w:ascii="Roboto" w:eastAsia="Roboto" w:hAnsi="Roboto" w:cs="Roboto"/>
         </w:rPr>
-        <w:t xml:space="preserve"> a database to generate the faculty information card. This card will be beneficial to the Computer Science Department by making it easier for the office administrator to gather the information and for the students when they need information on a specific instructor. The information card will have the faculty </w:t>
-      </w:r>
-      <w:proofErr w:type="gramStart"/>
+      </w:pPr>
       <w:r>
         <w:rPr>
           <w:rFonts w:ascii="Roboto" w:eastAsia="Roboto" w:hAnsi="Roboto" w:cs="Roboto"/>
         </w:rPr>
-        <w:t>member which</w:t>
-      </w:r>
-      <w:proofErr w:type="gramEnd"/>
-      <w:r>
+        <w:t xml:space="preserve"> It will also include the office room number to the professor, the phone number and also the office hours of date and time. </w:t>
+      </w:r>
+    </w:p>
+    <w:p>
+      <w:pPr>
+        <w:pStyle w:val="normal0"/>
+        <w:numPr>
+          <w:ilvl w:val="3"/>
+          <w:numId w:val="1"/>
+        </w:numPr>
+        <w:contextualSpacing/>
         <w:rPr>
           <w:rFonts w:ascii="Roboto" w:eastAsia="Roboto" w:hAnsi="Roboto" w:cs="Roboto"/>
         </w:rPr>
-        <w:t xml:space="preserve"> teaches specific courses, there will be different sections of one course that will be held on specific days, times and rooms. It will also include the office room number to the professor, the phone number and also the office hours of date and time. The cards can be printed in one operation and also individually. The database will be monitored and maintained regularly. With this new system, the office administrator will not have to generate new cards each semester because the system will gather information from previous semesters. Also, the office administrator will have sole access to changing faculty members while the clerk will only be able to faculty office hours. </w:t>
-      </w:r>
-    </w:p>
-    <w:p>
-      <w:pPr>
-        <w:pStyle w:val="ListParagraph"/>
+      </w:pPr>
+      <w:r>
+        <w:rPr>
+          <w:rFonts w:ascii="Roboto" w:eastAsia="Roboto" w:hAnsi="Roboto" w:cs="Roboto"/>
+        </w:rPr>
+        <w:t xml:space="preserve">The cards can be printed in one operation and also individually. </w:t>
+      </w:r>
+    </w:p>
+    <w:p>
+      <w:pPr>
+        <w:pStyle w:val="normal0"/>
         <w:numPr>
           <w:ilvl w:val="2"/>
           <w:numId w:val="1"/>
         </w:numPr>
-        <w:rPr>
-          <w:color w:val="00B050"/>
-        </w:rPr>
-      </w:pPr>
+        <w:contextualSpacing/>
+        <w:rPr>
+          <w:rFonts w:ascii="Roboto" w:eastAsia="Roboto" w:hAnsi="Roboto" w:cs="Roboto"/>
+        </w:rPr>
+      </w:pPr>
+      <w:r>
+        <w:rPr>
+          <w:rFonts w:ascii="Roboto" w:eastAsia="Roboto" w:hAnsi="Roboto" w:cs="Roboto"/>
+        </w:rPr>
+        <w:t>UI of the database that will allow for information to be withdrawn from it using queries.</w:t>
+      </w:r>
+      <w:r>
+        <w:rPr>
+          <w:rFonts w:ascii="Roboto" w:eastAsia="Roboto" w:hAnsi="Roboto" w:cs="Roboto"/>
+        </w:rPr>
+        <w:t xml:space="preserve"> This will allow for easy updating from database to a readable document.</w:t>
+      </w:r>
       <w:bookmarkStart w:id="0" w:name="_GoBack"/>
       <w:bookmarkEnd w:id="0"/>
     </w:p>
     <w:p>
       <w:pPr>
+        <w:pStyle w:val="normal0"/>
+        <w:numPr>
+          <w:ilvl w:val="2"/>
+          <w:numId w:val="1"/>
+        </w:numPr>
+        <w:contextualSpacing/>
+        <w:rPr>
+          <w:rFonts w:ascii="Roboto" w:eastAsia="Roboto" w:hAnsi="Roboto" w:cs="Roboto"/>
+        </w:rPr>
+      </w:pPr>
+      <w:r>
+        <w:rPr>
+          <w:rFonts w:ascii="Roboto" w:eastAsia="Roboto" w:hAnsi="Roboto" w:cs="Roboto"/>
+        </w:rPr>
+        <w:t xml:space="preserve">The database will be monitored and maintained regularly. </w:t>
+      </w:r>
+    </w:p>
+    <w:p>
+      <w:pPr>
+        <w:pStyle w:val="normal0"/>
+        <w:numPr>
+          <w:ilvl w:val="2"/>
+          <w:numId w:val="1"/>
+        </w:numPr>
+        <w:contextualSpacing/>
+        <w:rPr>
+          <w:rFonts w:ascii="Roboto" w:eastAsia="Roboto" w:hAnsi="Roboto" w:cs="Roboto"/>
+        </w:rPr>
+      </w:pPr>
+      <w:r>
+        <w:rPr>
+          <w:rFonts w:ascii="Roboto" w:eastAsia="Roboto" w:hAnsi="Roboto" w:cs="Roboto"/>
+        </w:rPr>
+        <w:t xml:space="preserve">With this new system, the office administrator will not have to generate new cards each semester because the system will gather information from previous semesters. </w:t>
+      </w:r>
+    </w:p>
+    <w:p>
+      <w:pPr>
+        <w:pStyle w:val="normal0"/>
+        <w:numPr>
+          <w:ilvl w:val="2"/>
+          <w:numId w:val="1"/>
+        </w:numPr>
+        <w:contextualSpacing/>
+        <w:rPr>
+          <w:rFonts w:ascii="Roboto" w:eastAsia="Roboto" w:hAnsi="Roboto" w:cs="Roboto"/>
+        </w:rPr>
+      </w:pPr>
+      <w:r>
+        <w:rPr>
+          <w:rFonts w:ascii="Roboto" w:eastAsia="Roboto" w:hAnsi="Roboto" w:cs="Roboto"/>
+        </w:rPr>
+        <w:t xml:space="preserve">Also, the office administrator will have sole access to changing faculty members while the clerk will only be able to faculty office hours. </w:t>
+      </w:r>
+    </w:p>
+    <w:p>
+      <w:pPr>
         <w:pStyle w:val="ListParagraph"/>
         <w:numPr>
           <w:ilvl w:val="1"/>
@@ -341,35 +409,7 @@
         <w:rPr>
           <w:color w:val="00B050"/>
         </w:rPr>
-        <w:t xml:space="preserve"> (</w:t>
-      </w:r>
-      <w:proofErr w:type="spellStart"/>
-      <w:r>
-        <w:rPr>
-          <w:color w:val="00B050"/>
-        </w:rPr>
-        <w:t>semeeh</w:t>
-      </w:r>
-      <w:proofErr w:type="spellEnd"/>
-      <w:r>
-        <w:rPr>
-          <w:color w:val="00B050"/>
-        </w:rPr>
-        <w:t xml:space="preserve"> and </w:t>
-      </w:r>
-      <w:proofErr w:type="spellStart"/>
-      <w:r>
-        <w:rPr>
-          <w:color w:val="00B050"/>
-        </w:rPr>
-        <w:t>hasib</w:t>
-      </w:r>
-      <w:proofErr w:type="spellEnd"/>
-      <w:r>
-        <w:rPr>
-          <w:color w:val="00B050"/>
-        </w:rPr>
-        <w:t>)</w:t>
+        <w:t xml:space="preserve"> (semeeh and hasib)</w:t>
       </w:r>
     </w:p>
     <w:p>
@@ -513,15 +553,7 @@
         </w:numPr>
       </w:pPr>
       <w:r>
-        <w:t xml:space="preserve">Data acquisition, </w:t>
-      </w:r>
-      <w:proofErr w:type="gramStart"/>
-      <w:r>
-        <w:t>integrity ,</w:t>
-      </w:r>
-      <w:proofErr w:type="gramEnd"/>
-      <w:r>
-        <w:t xml:space="preserve"> retention, and disposal</w:t>
+        <w:t>Data acquisition, integrity , retention, and disposal</w:t>
       </w:r>
     </w:p>
     <w:p>
@@ -533,6 +565,7 @@
         </w:numPr>
       </w:pPr>
       <w:r>
+        <w:lastRenderedPageBreak/>
         <w:t>External interface requirements</w:t>
       </w:r>
     </w:p>
@@ -557,7 +590,6 @@
         </w:numPr>
       </w:pPr>
       <w:r>
-        <w:lastRenderedPageBreak/>
         <w:t>Software interfaces</w:t>
       </w:r>
     </w:p>
@@ -654,15 +686,7 @@
         </w:numPr>
       </w:pPr>
       <w:r>
-        <w:t>[</w:t>
-      </w:r>
-      <w:proofErr w:type="gramStart"/>
-      <w:r>
-        <w:t>others</w:t>
-      </w:r>
-      <w:proofErr w:type="gramEnd"/>
-      <w:r>
-        <w:t>]</w:t>
+        <w:t>[others]</w:t>
       </w:r>
     </w:p>
     <w:p>
@@ -759,7 +783,7 @@
         <w:ind w:left="2160" w:hanging="180"/>
       </w:pPr>
     </w:lvl>
-    <w:lvl w:ilvl="3" w:tplc="0409000F" w:tentative="1">
+    <w:lvl w:ilvl="3" w:tplc="0409000F">
       <w:start w:val="1"/>
       <w:numFmt w:val="decimal"/>
       <w:lvlText w:val="%4."/>

</xml_diff>

<commit_message>
time card and backlog update
</commit_message>
<xml_diff>
--- a/Backlog.docx
+++ b/Backlog.docx
@@ -1,6 +1,6 @@
 
 <file path=word/document.xml><?xml version="1.0" encoding="utf-8"?>
-<w:document xmlns:wpc="http://schemas.microsoft.com/office/word/2010/wordprocessingCanvas" xmlns:mo="http://schemas.microsoft.com/office/mac/office/2008/main" xmlns:mc="http://schemas.openxmlformats.org/markup-compatibility/2006" xmlns:mv="urn:schemas-microsoft-com:mac:vml" xmlns:o="urn:schemas-microsoft-com:office:office" xmlns:r="http://schemas.openxmlformats.org/officeDocument/2006/relationships" xmlns:m="http://schemas.openxmlformats.org/officeDocument/2006/math" xmlns:v="urn:schemas-microsoft-com:vml" xmlns:wp14="http://schemas.microsoft.com/office/word/2010/wordprocessingDrawing" xmlns:wp="http://schemas.openxmlformats.org/drawingml/2006/wordprocessingDrawing" xmlns:w10="urn:schemas-microsoft-com:office:word" xmlns:w="http://schemas.openxmlformats.org/wordprocessingml/2006/main" xmlns:w14="http://schemas.microsoft.com/office/word/2010/wordml" xmlns:wpg="http://schemas.microsoft.com/office/word/2010/wordprocessingGroup" xmlns:wpi="http://schemas.microsoft.com/office/word/2010/wordprocessingInk" xmlns:wne="http://schemas.microsoft.com/office/word/2006/wordml" xmlns:wps="http://schemas.microsoft.com/office/word/2010/wordprocessingShape" mc:Ignorable="w14 wp14">
+<w:document xmlns:wpc="http://schemas.microsoft.com/office/word/2010/wordprocessingCanvas" xmlns:mc="http://schemas.openxmlformats.org/markup-compatibility/2006" xmlns:o="urn:schemas-microsoft-com:office:office" xmlns:r="http://schemas.openxmlformats.org/officeDocument/2006/relationships" xmlns:m="http://schemas.openxmlformats.org/officeDocument/2006/math" xmlns:v="urn:schemas-microsoft-com:vml" xmlns:wp14="http://schemas.microsoft.com/office/word/2010/wordprocessingDrawing" xmlns:wp="http://schemas.openxmlformats.org/drawingml/2006/wordprocessingDrawing" xmlns:w10="urn:schemas-microsoft-com:office:word" xmlns:w="http://schemas.openxmlformats.org/wordprocessingml/2006/main" xmlns:w14="http://schemas.microsoft.com/office/word/2010/wordml" xmlns:wpg="http://schemas.microsoft.com/office/word/2010/wordprocessingGroup" xmlns:wpi="http://schemas.microsoft.com/office/word/2010/wordprocessingInk" xmlns:wne="http://schemas.microsoft.com/office/word/2006/wordml" xmlns:wps="http://schemas.microsoft.com/office/word/2010/wordprocessingShape" mc:Ignorable="w14 wp14">
   <w:body>
     <w:p>
       <w:pPr>
@@ -30,6 +30,12 @@
         </w:rPr>
         <w:t>Completed</w:t>
       </w:r>
+      <w:r>
+        <w:rPr>
+          <w:color w:val="FF0000"/>
+        </w:rPr>
+        <w:t xml:space="preserve"> (may need revising)</w:t>
+      </w:r>
     </w:p>
     <w:p>
       <w:pPr>
@@ -108,42 +114,56 @@
           <w:numId w:val="1"/>
         </w:numPr>
         <w:rPr>
-          <w:color w:val="00B050"/>
-        </w:rPr>
-      </w:pPr>
-      <w:r>
-        <w:rPr>
-          <w:color w:val="00B050"/>
+          <w:color w:val="FF0000"/>
+        </w:rPr>
+      </w:pPr>
+      <w:r>
+        <w:rPr>
+          <w:color w:val="FF0000"/>
         </w:rPr>
         <w:t>Document conventions</w:t>
       </w:r>
       <w:r>
         <w:rPr>
-          <w:color w:val="00B050"/>
-        </w:rPr>
-        <w:t>(joe)</w:t>
-      </w:r>
-    </w:p>
-    <w:p>
-      <w:pPr>
-        <w:pStyle w:val="ListParagraph"/>
-        <w:numPr>
-          <w:ilvl w:val="1"/>
-          <w:numId w:val="1"/>
-        </w:numPr>
-        <w:rPr>
-          <w:color w:val="00B050"/>
-        </w:rPr>
-      </w:pPr>
-      <w:r>
-        <w:rPr>
-          <w:color w:val="00B050"/>
+          <w:color w:val="FF0000"/>
+        </w:rPr>
+        <w:t>(</w:t>
+      </w:r>
+      <w:proofErr w:type="spellStart"/>
+      <w:r>
+        <w:rPr>
+          <w:color w:val="FF0000"/>
+        </w:rPr>
+        <w:t>joe</w:t>
+      </w:r>
+      <w:proofErr w:type="spellEnd"/>
+      <w:r>
+        <w:rPr>
+          <w:color w:val="FF0000"/>
+        </w:rPr>
+        <w:t>)</w:t>
+      </w:r>
+    </w:p>
+    <w:p>
+      <w:pPr>
+        <w:pStyle w:val="ListParagraph"/>
+        <w:numPr>
+          <w:ilvl w:val="1"/>
+          <w:numId w:val="1"/>
+        </w:numPr>
+        <w:rPr>
+          <w:color w:val="FF0000"/>
+        </w:rPr>
+      </w:pPr>
+      <w:r>
+        <w:rPr>
+          <w:color w:val="FF0000"/>
         </w:rPr>
         <w:t>Project scope</w:t>
       </w:r>
       <w:r>
         <w:rPr>
-          <w:color w:val="00B050"/>
+          <w:color w:val="FF0000"/>
         </w:rPr>
         <w:t xml:space="preserve"> (Dan)</w:t>
       </w:r>
@@ -155,15 +175,17 @@
           <w:ilvl w:val="2"/>
           <w:numId w:val="1"/>
         </w:numPr>
-        <w:rPr>
-          <w:color w:val="00B050"/>
-        </w:rPr>
-      </w:pPr>
-      <w:r>
-        <w:rPr>
-          <w:color w:val="00B050"/>
-        </w:rPr>
-        <w:t>This area is basically  Business opportunities. I’m not sure if I should just copy and paste that section</w:t>
+      </w:pPr>
+      <w:r>
+        <w:t xml:space="preserve">This area is </w:t>
+      </w:r>
+      <w:proofErr w:type="gramStart"/>
+      <w:r>
+        <w:t>basically  Business</w:t>
+      </w:r>
+      <w:proofErr w:type="gramEnd"/>
+      <w:r>
+        <w:t xml:space="preserve"> opportunities. I’m not sure if I should just copy and paste that section</w:t>
       </w:r>
     </w:p>
     <w:p>
@@ -173,20 +195,14 @@
           <w:ilvl w:val="2"/>
           <w:numId w:val="1"/>
         </w:numPr>
-        <w:rPr>
-          <w:color w:val="00B050"/>
-        </w:rPr>
-      </w:pPr>
-      <w:r>
-        <w:rPr>
-          <w:color w:val="00B050"/>
-        </w:rPr>
+      </w:pPr>
+      <w:r>
         <w:t>A database to hold the faculty information card.</w:t>
       </w:r>
     </w:p>
     <w:p>
       <w:pPr>
-        <w:pStyle w:val="normal0"/>
+        <w:pStyle w:val="Normal1"/>
         <w:numPr>
           <w:ilvl w:val="3"/>
           <w:numId w:val="1"/>
@@ -205,7 +221,7 @@
     </w:p>
     <w:p>
       <w:pPr>
-        <w:pStyle w:val="normal0"/>
+        <w:pStyle w:val="Normal1"/>
         <w:numPr>
           <w:ilvl w:val="3"/>
           <w:numId w:val="1"/>
@@ -224,7 +240,7 @@
     </w:p>
     <w:p>
       <w:pPr>
-        <w:pStyle w:val="normal0"/>
+        <w:pStyle w:val="Normal1"/>
         <w:numPr>
           <w:ilvl w:val="3"/>
           <w:numId w:val="1"/>
@@ -243,7 +259,7 @@
     </w:p>
     <w:p>
       <w:pPr>
-        <w:pStyle w:val="normal0"/>
+        <w:pStyle w:val="Normal1"/>
         <w:numPr>
           <w:ilvl w:val="2"/>
           <w:numId w:val="1"/>
@@ -264,189 +280,269 @@
           <w:rFonts w:ascii="Roboto" w:eastAsia="Roboto" w:hAnsi="Roboto" w:cs="Roboto"/>
         </w:rPr>
         <w:t xml:space="preserve"> This will allow for easy updating from database to a readable document.</w:t>
+      </w:r>
+    </w:p>
+    <w:p>
+      <w:pPr>
+        <w:pStyle w:val="Normal1"/>
+        <w:numPr>
+          <w:ilvl w:val="2"/>
+          <w:numId w:val="1"/>
+        </w:numPr>
+        <w:contextualSpacing/>
+        <w:rPr>
+          <w:rFonts w:ascii="Roboto" w:eastAsia="Roboto" w:hAnsi="Roboto" w:cs="Roboto"/>
+        </w:rPr>
+      </w:pPr>
+      <w:r>
+        <w:rPr>
+          <w:rFonts w:ascii="Roboto" w:eastAsia="Roboto" w:hAnsi="Roboto" w:cs="Roboto"/>
+        </w:rPr>
+        <w:t xml:space="preserve">The database will be monitored and maintained regularly. </w:t>
+      </w:r>
+    </w:p>
+    <w:p>
+      <w:pPr>
+        <w:pStyle w:val="Normal1"/>
+        <w:numPr>
+          <w:ilvl w:val="2"/>
+          <w:numId w:val="1"/>
+        </w:numPr>
+        <w:contextualSpacing/>
+        <w:rPr>
+          <w:rFonts w:ascii="Roboto" w:eastAsia="Roboto" w:hAnsi="Roboto" w:cs="Roboto"/>
+        </w:rPr>
+      </w:pPr>
+      <w:r>
+        <w:rPr>
+          <w:rFonts w:ascii="Roboto" w:eastAsia="Roboto" w:hAnsi="Roboto" w:cs="Roboto"/>
+        </w:rPr>
+        <w:t xml:space="preserve">With this new system, the office administrator will not have to generate new cards each semester because the system will gather information from previous semesters. </w:t>
+      </w:r>
+    </w:p>
+    <w:p>
+      <w:pPr>
+        <w:pStyle w:val="Normal1"/>
+        <w:numPr>
+          <w:ilvl w:val="2"/>
+          <w:numId w:val="1"/>
+        </w:numPr>
+        <w:contextualSpacing/>
+        <w:rPr>
+          <w:rFonts w:ascii="Roboto" w:eastAsia="Roboto" w:hAnsi="Roboto" w:cs="Roboto"/>
+        </w:rPr>
+      </w:pPr>
+      <w:r>
+        <w:rPr>
+          <w:rFonts w:ascii="Roboto" w:eastAsia="Roboto" w:hAnsi="Roboto" w:cs="Roboto"/>
+        </w:rPr>
+        <w:t xml:space="preserve">Also, the office administrator will have sole access to changing faculty members while the clerk will only be able to faculty office hours. </w:t>
+      </w:r>
+    </w:p>
+    <w:p>
+      <w:pPr>
+        <w:pStyle w:val="ListParagraph"/>
+        <w:numPr>
+          <w:ilvl w:val="1"/>
+          <w:numId w:val="1"/>
+        </w:numPr>
+        <w:rPr>
+          <w:color w:val="00B050"/>
+        </w:rPr>
+      </w:pPr>
+      <w:r>
+        <w:t>References</w:t>
+      </w:r>
+      <w:r>
+        <w:t xml:space="preserve"> </w:t>
+      </w:r>
+      <w:r>
+        <w:t>(TBA)</w:t>
+      </w:r>
+    </w:p>
+    <w:p>
+      <w:pPr>
+        <w:pStyle w:val="ListParagraph"/>
+        <w:numPr>
+          <w:ilvl w:val="0"/>
+          <w:numId w:val="1"/>
+        </w:numPr>
+      </w:pPr>
+      <w:r>
+        <w:t>Overall description</w:t>
+      </w:r>
+    </w:p>
+    <w:p>
+      <w:pPr>
+        <w:pStyle w:val="ListParagraph"/>
+        <w:numPr>
+          <w:ilvl w:val="1"/>
+          <w:numId w:val="1"/>
+        </w:numPr>
+        <w:rPr>
+          <w:color w:val="00B050"/>
+        </w:rPr>
+      </w:pPr>
+      <w:r>
+        <w:rPr>
+          <w:color w:val="00B050"/>
+        </w:rPr>
+        <w:t>Product perspective</w:t>
+      </w:r>
+      <w:r>
+        <w:rPr>
+          <w:color w:val="00B050"/>
+        </w:rPr>
+        <w:t xml:space="preserve"> </w:t>
+      </w:r>
+      <w:r>
+        <w:rPr>
+          <w:color w:val="00B050"/>
+        </w:rPr>
+        <w:t>(Justin)</w:t>
+      </w:r>
+    </w:p>
+    <w:p>
+      <w:pPr>
+        <w:pStyle w:val="ListParagraph"/>
+        <w:numPr>
+          <w:ilvl w:val="1"/>
+          <w:numId w:val="1"/>
+        </w:numPr>
+        <w:rPr>
+          <w:color w:val="00B050"/>
+        </w:rPr>
+      </w:pPr>
+      <w:r>
+        <w:rPr>
+          <w:color w:val="00B050"/>
+        </w:rPr>
+        <w:t>User classes and characteristics</w:t>
+      </w:r>
+      <w:r>
+        <w:rPr>
+          <w:color w:val="00B050"/>
+        </w:rPr>
+        <w:t xml:space="preserve"> (</w:t>
+      </w:r>
+      <w:proofErr w:type="spellStart"/>
+      <w:r>
+        <w:rPr>
+          <w:color w:val="00B050"/>
+        </w:rPr>
+        <w:t>semeeh</w:t>
+      </w:r>
+      <w:proofErr w:type="spellEnd"/>
+      <w:r>
+        <w:rPr>
+          <w:color w:val="00B050"/>
+        </w:rPr>
+        <w:t xml:space="preserve"> and </w:t>
+      </w:r>
+      <w:proofErr w:type="spellStart"/>
+      <w:r>
+        <w:rPr>
+          <w:color w:val="00B050"/>
+        </w:rPr>
+        <w:t>hasib</w:t>
+      </w:r>
+      <w:proofErr w:type="spellEnd"/>
+      <w:r>
+        <w:rPr>
+          <w:color w:val="00B050"/>
+        </w:rPr>
+        <w:t>)</w:t>
+      </w:r>
+    </w:p>
+    <w:p>
+      <w:pPr>
+        <w:pStyle w:val="ListParagraph"/>
+        <w:numPr>
+          <w:ilvl w:val="1"/>
+          <w:numId w:val="1"/>
+        </w:numPr>
+        <w:rPr>
+          <w:color w:val="00B050"/>
+        </w:rPr>
+      </w:pPr>
+      <w:r>
+        <w:rPr>
+          <w:color w:val="00B050"/>
+        </w:rPr>
+        <w:t>Operating environment</w:t>
+      </w:r>
+      <w:r>
+        <w:rPr>
+          <w:color w:val="00B050"/>
+        </w:rPr>
+        <w:t xml:space="preserve"> (</w:t>
+      </w:r>
+      <w:proofErr w:type="spellStart"/>
+      <w:r>
+        <w:rPr>
+          <w:color w:val="00B050"/>
+        </w:rPr>
+        <w:t>joe</w:t>
+      </w:r>
+      <w:proofErr w:type="spellEnd"/>
+      <w:r>
+        <w:rPr>
+          <w:color w:val="00B050"/>
+        </w:rPr>
+        <w:t>)</w:t>
+      </w:r>
+    </w:p>
+    <w:p>
+      <w:pPr>
+        <w:pStyle w:val="ListParagraph"/>
+        <w:numPr>
+          <w:ilvl w:val="1"/>
+          <w:numId w:val="1"/>
+        </w:numPr>
+        <w:rPr>
+          <w:color w:val="00B050"/>
+        </w:rPr>
+      </w:pPr>
+      <w:r>
+        <w:rPr>
+          <w:color w:val="00B050"/>
+        </w:rPr>
+        <w:t>Design and implementation constraints</w:t>
+      </w:r>
+      <w:r>
+        <w:rPr>
+          <w:color w:val="00B050"/>
+        </w:rPr>
+        <w:t xml:space="preserve"> (</w:t>
+      </w:r>
+      <w:proofErr w:type="spellStart"/>
+      <w:r>
+        <w:rPr>
+          <w:color w:val="00B050"/>
+        </w:rPr>
+        <w:t>dan</w:t>
+      </w:r>
+      <w:proofErr w:type="spellEnd"/>
+      <w:r>
+        <w:rPr>
+          <w:color w:val="00B050"/>
+        </w:rPr>
+        <w:t>)</w:t>
+      </w:r>
+    </w:p>
+    <w:p>
+      <w:pPr>
+        <w:pStyle w:val="ListParagraph"/>
+        <w:numPr>
+          <w:ilvl w:val="1"/>
+          <w:numId w:val="1"/>
+        </w:numPr>
+      </w:pPr>
+      <w:r>
+        <w:t>Assumptions and dependencies</w:t>
       </w:r>
       <w:bookmarkStart w:id="0" w:name="_GoBack"/>
       <w:bookmarkEnd w:id="0"/>
-    </w:p>
-    <w:p>
-      <w:pPr>
-        <w:pStyle w:val="normal0"/>
-        <w:numPr>
-          <w:ilvl w:val="2"/>
-          <w:numId w:val="1"/>
-        </w:numPr>
-        <w:contextualSpacing/>
-        <w:rPr>
-          <w:rFonts w:ascii="Roboto" w:eastAsia="Roboto" w:hAnsi="Roboto" w:cs="Roboto"/>
-        </w:rPr>
-      </w:pPr>
-      <w:r>
-        <w:rPr>
-          <w:rFonts w:ascii="Roboto" w:eastAsia="Roboto" w:hAnsi="Roboto" w:cs="Roboto"/>
-        </w:rPr>
-        <w:t xml:space="preserve">The database will be monitored and maintained regularly. </w:t>
-      </w:r>
-    </w:p>
-    <w:p>
-      <w:pPr>
-        <w:pStyle w:val="normal0"/>
-        <w:numPr>
-          <w:ilvl w:val="2"/>
-          <w:numId w:val="1"/>
-        </w:numPr>
-        <w:contextualSpacing/>
-        <w:rPr>
-          <w:rFonts w:ascii="Roboto" w:eastAsia="Roboto" w:hAnsi="Roboto" w:cs="Roboto"/>
-        </w:rPr>
-      </w:pPr>
-      <w:r>
-        <w:rPr>
-          <w:rFonts w:ascii="Roboto" w:eastAsia="Roboto" w:hAnsi="Roboto" w:cs="Roboto"/>
-        </w:rPr>
-        <w:t xml:space="preserve">With this new system, the office administrator will not have to generate new cards each semester because the system will gather information from previous semesters. </w:t>
-      </w:r>
-    </w:p>
-    <w:p>
-      <w:pPr>
-        <w:pStyle w:val="normal0"/>
-        <w:numPr>
-          <w:ilvl w:val="2"/>
-          <w:numId w:val="1"/>
-        </w:numPr>
-        <w:contextualSpacing/>
-        <w:rPr>
-          <w:rFonts w:ascii="Roboto" w:eastAsia="Roboto" w:hAnsi="Roboto" w:cs="Roboto"/>
-        </w:rPr>
-      </w:pPr>
-      <w:r>
-        <w:rPr>
-          <w:rFonts w:ascii="Roboto" w:eastAsia="Roboto" w:hAnsi="Roboto" w:cs="Roboto"/>
-        </w:rPr>
-        <w:t xml:space="preserve">Also, the office administrator will have sole access to changing faculty members while the clerk will only be able to faculty office hours. </w:t>
-      </w:r>
-    </w:p>
-    <w:p>
-      <w:pPr>
-        <w:pStyle w:val="ListParagraph"/>
-        <w:numPr>
-          <w:ilvl w:val="1"/>
-          <w:numId w:val="1"/>
-        </w:numPr>
-        <w:rPr>
-          <w:color w:val="00B050"/>
-        </w:rPr>
-      </w:pPr>
-      <w:r>
-        <w:t>References</w:t>
-      </w:r>
-      <w:r>
-        <w:t xml:space="preserve"> </w:t>
-      </w:r>
-      <w:r>
-        <w:t>(TBA)</w:t>
-      </w:r>
-    </w:p>
-    <w:p>
-      <w:pPr>
-        <w:pStyle w:val="ListParagraph"/>
-        <w:numPr>
-          <w:ilvl w:val="0"/>
-          <w:numId w:val="1"/>
-        </w:numPr>
-      </w:pPr>
-      <w:r>
-        <w:t>Overall description</w:t>
-      </w:r>
-    </w:p>
-    <w:p>
-      <w:pPr>
-        <w:pStyle w:val="ListParagraph"/>
-        <w:numPr>
-          <w:ilvl w:val="1"/>
-          <w:numId w:val="1"/>
-        </w:numPr>
-        <w:rPr>
-          <w:color w:val="00B050"/>
-        </w:rPr>
-      </w:pPr>
-      <w:r>
-        <w:rPr>
-          <w:color w:val="00B050"/>
-        </w:rPr>
-        <w:t>Product perspective</w:t>
-      </w:r>
-      <w:r>
-        <w:rPr>
-          <w:color w:val="00B050"/>
-        </w:rPr>
-        <w:t xml:space="preserve"> </w:t>
-      </w:r>
-      <w:r>
-        <w:rPr>
-          <w:color w:val="00B050"/>
-        </w:rPr>
-        <w:t>(Justin)</w:t>
-      </w:r>
-    </w:p>
-    <w:p>
-      <w:pPr>
-        <w:pStyle w:val="ListParagraph"/>
-        <w:numPr>
-          <w:ilvl w:val="1"/>
-          <w:numId w:val="1"/>
-        </w:numPr>
-        <w:rPr>
-          <w:color w:val="00B050"/>
-        </w:rPr>
-      </w:pPr>
-      <w:r>
-        <w:rPr>
-          <w:color w:val="00B050"/>
-        </w:rPr>
-        <w:t>User classes and characteristics</w:t>
-      </w:r>
-      <w:r>
-        <w:rPr>
-          <w:color w:val="00B050"/>
-        </w:rPr>
-        <w:t xml:space="preserve"> (semeeh and hasib)</w:t>
-      </w:r>
-    </w:p>
-    <w:p>
-      <w:pPr>
-        <w:pStyle w:val="ListParagraph"/>
-        <w:numPr>
-          <w:ilvl w:val="1"/>
-          <w:numId w:val="1"/>
-        </w:numPr>
-      </w:pPr>
-      <w:r>
-        <w:t>Operating environment</w:t>
-      </w:r>
-    </w:p>
-    <w:p>
-      <w:pPr>
-        <w:pStyle w:val="ListParagraph"/>
-        <w:numPr>
-          <w:ilvl w:val="1"/>
-          <w:numId w:val="1"/>
-        </w:numPr>
-      </w:pPr>
-      <w:r>
-        <w:t>Design and implementation constraints</w:t>
-      </w:r>
-    </w:p>
-    <w:p>
-      <w:pPr>
-        <w:pStyle w:val="ListParagraph"/>
-        <w:numPr>
-          <w:ilvl w:val="1"/>
-          <w:numId w:val="1"/>
-        </w:numPr>
-      </w:pPr>
-      <w:r>
-        <w:t>Assumptions and dependencies</w:t>
-      </w:r>
     </w:p>
     <w:p>
       <w:pPr>
@@ -745,7 +841,7 @@
 </file>
 
 <file path=word/numbering.xml><?xml version="1.0" encoding="utf-8"?>
-<w:numbering xmlns:wpc="http://schemas.microsoft.com/office/word/2010/wordprocessingCanvas" xmlns:mo="http://schemas.microsoft.com/office/mac/office/2008/main" xmlns:mc="http://schemas.openxmlformats.org/markup-compatibility/2006" xmlns:mv="urn:schemas-microsoft-com:mac:vml" xmlns:o="urn:schemas-microsoft-com:office:office" xmlns:r="http://schemas.openxmlformats.org/officeDocument/2006/relationships" xmlns:m="http://schemas.openxmlformats.org/officeDocument/2006/math" xmlns:v="urn:schemas-microsoft-com:vml" xmlns:wp14="http://schemas.microsoft.com/office/word/2010/wordprocessingDrawing" xmlns:wp="http://schemas.openxmlformats.org/drawingml/2006/wordprocessingDrawing" xmlns:w10="urn:schemas-microsoft-com:office:word" xmlns:w="http://schemas.openxmlformats.org/wordprocessingml/2006/main" xmlns:w14="http://schemas.microsoft.com/office/word/2010/wordml" xmlns:wpg="http://schemas.microsoft.com/office/word/2010/wordprocessingGroup" xmlns:wpi="http://schemas.microsoft.com/office/word/2010/wordprocessingInk" xmlns:wne="http://schemas.microsoft.com/office/word/2006/wordml" xmlns:wps="http://schemas.microsoft.com/office/word/2010/wordprocessingShape" mc:Ignorable="w14 wp14">
+<w:numbering xmlns:wpc="http://schemas.microsoft.com/office/word/2010/wordprocessingCanvas" xmlns:mc="http://schemas.openxmlformats.org/markup-compatibility/2006" xmlns:o="urn:schemas-microsoft-com:office:office" xmlns:r="http://schemas.openxmlformats.org/officeDocument/2006/relationships" xmlns:m="http://schemas.openxmlformats.org/officeDocument/2006/math" xmlns:v="urn:schemas-microsoft-com:vml" xmlns:wp14="http://schemas.microsoft.com/office/word/2010/wordprocessingDrawing" xmlns:wp="http://schemas.openxmlformats.org/drawingml/2006/wordprocessingDrawing" xmlns:w10="urn:schemas-microsoft-com:office:word" xmlns:w="http://schemas.openxmlformats.org/wordprocessingml/2006/main" xmlns:w14="http://schemas.microsoft.com/office/word/2010/wordml" xmlns:wpg="http://schemas.microsoft.com/office/word/2010/wordprocessingGroup" xmlns:wpi="http://schemas.microsoft.com/office/word/2010/wordprocessingInk" xmlns:wne="http://schemas.microsoft.com/office/word/2006/wordml" xmlns:wps="http://schemas.microsoft.com/office/word/2010/wordprocessingShape" mc:Ignorable="w14 wp14">
   <w:abstractNum w:abstractNumId="0">
     <w:nsid w:val="02E4088A"/>
     <w:multiLevelType w:val="hybridMultilevel"/>
@@ -977,7 +1073,7 @@
       </w:pPr>
     </w:pPrDefault>
   </w:docDefaults>
-  <w:latentStyles w:defLockedState="0" w:defUIPriority="99" w:defSemiHidden="1" w:defUnhideWhenUsed="1" w:defQFormat="0" w:count="276">
+  <w:latentStyles w:defLockedState="0" w:defUIPriority="99" w:defSemiHidden="1" w:defUnhideWhenUsed="1" w:defQFormat="0" w:count="267">
     <w:lsdException w:name="Normal" w:semiHidden="0" w:uiPriority="0" w:unhideWhenUsed="0" w:qFormat="1"/>
     <w:lsdException w:name="heading 1" w:semiHidden="0" w:uiPriority="9" w:unhideWhenUsed="0" w:qFormat="1"/>
     <w:lsdException w:name="heading 2" w:uiPriority="9" w:qFormat="1"/>
@@ -1158,8 +1254,8 @@
       <w:contextualSpacing/>
     </w:pPr>
   </w:style>
-  <w:style w:type="paragraph" w:customStyle="1" w:styleId="normal0">
-    <w:name w:val="normal"/>
+  <w:style w:type="paragraph" w:customStyle="1" w:styleId="Normal1">
+    <w:name w:val="Normal1"/>
     <w:rsid w:val="00A94547"/>
     <w:pPr>
       <w:spacing w:after="0"/>
@@ -1173,7 +1269,7 @@
 </file>
 
 <file path=word/stylesWithEffects.xml><?xml version="1.0" encoding="utf-8"?>
-<w:styles xmlns:wpc="http://schemas.microsoft.com/office/word/2010/wordprocessingCanvas" xmlns:mo="http://schemas.microsoft.com/office/mac/office/2008/main" xmlns:mc="http://schemas.openxmlformats.org/markup-compatibility/2006" xmlns:mv="urn:schemas-microsoft-com:mac:vml" xmlns:o="urn:schemas-microsoft-com:office:office" xmlns:r="http://schemas.openxmlformats.org/officeDocument/2006/relationships" xmlns:m="http://schemas.openxmlformats.org/officeDocument/2006/math" xmlns:v="urn:schemas-microsoft-com:vml" xmlns:wp14="http://schemas.microsoft.com/office/word/2010/wordprocessingDrawing" xmlns:wp="http://schemas.openxmlformats.org/drawingml/2006/wordprocessingDrawing" xmlns:w10="urn:schemas-microsoft-com:office:word" xmlns:w="http://schemas.openxmlformats.org/wordprocessingml/2006/main" xmlns:w14="http://schemas.microsoft.com/office/word/2010/wordml" xmlns:wpg="http://schemas.microsoft.com/office/word/2010/wordprocessingGroup" xmlns:wpi="http://schemas.microsoft.com/office/word/2010/wordprocessingInk" xmlns:wne="http://schemas.microsoft.com/office/word/2006/wordml" xmlns:wps="http://schemas.microsoft.com/office/word/2010/wordprocessingShape" mc:Ignorable="w14 wp14">
+<w:styles xmlns:wpc="http://schemas.microsoft.com/office/word/2010/wordprocessingCanvas" xmlns:mc="http://schemas.openxmlformats.org/markup-compatibility/2006" xmlns:o="urn:schemas-microsoft-com:office:office" xmlns:r="http://schemas.openxmlformats.org/officeDocument/2006/relationships" xmlns:m="http://schemas.openxmlformats.org/officeDocument/2006/math" xmlns:v="urn:schemas-microsoft-com:vml" xmlns:wp14="http://schemas.microsoft.com/office/word/2010/wordprocessingDrawing" xmlns:wp="http://schemas.openxmlformats.org/drawingml/2006/wordprocessingDrawing" xmlns:w10="urn:schemas-microsoft-com:office:word" xmlns:w="http://schemas.openxmlformats.org/wordprocessingml/2006/main" xmlns:w14="http://schemas.microsoft.com/office/word/2010/wordml" xmlns:wpg="http://schemas.microsoft.com/office/word/2010/wordprocessingGroup" xmlns:wpi="http://schemas.microsoft.com/office/word/2010/wordprocessingInk" xmlns:wne="http://schemas.microsoft.com/office/word/2006/wordml" xmlns:wps="http://schemas.microsoft.com/office/word/2010/wordprocessingShape" mc:Ignorable="w14 wp14">
   <w:docDefaults>
     <w:rPrDefault>
       <w:rPr>
@@ -1189,7 +1285,7 @@
       </w:pPr>
     </w:pPrDefault>
   </w:docDefaults>
-  <w:latentStyles w:defLockedState="0" w:defUIPriority="99" w:defSemiHidden="1" w:defUnhideWhenUsed="1" w:defQFormat="0" w:count="276">
+  <w:latentStyles w:defLockedState="0" w:defUIPriority="99" w:defSemiHidden="1" w:defUnhideWhenUsed="1" w:defQFormat="0" w:count="267">
     <w:lsdException w:name="Normal" w:semiHidden="0" w:uiPriority="0" w:unhideWhenUsed="0" w:qFormat="1"/>
     <w:lsdException w:name="heading 1" w:semiHidden="0" w:uiPriority="9" w:unhideWhenUsed="0" w:qFormat="1"/>
     <w:lsdException w:name="heading 2" w:uiPriority="9" w:qFormat="1"/>
@@ -1370,8 +1466,8 @@
       <w:contextualSpacing/>
     </w:pPr>
   </w:style>
-  <w:style w:type="paragraph" w:customStyle="1" w:styleId="normal0">
-    <w:name w:val="normal"/>
+  <w:style w:type="paragraph" w:customStyle="1" w:styleId="Normal1">
+    <w:name w:val="Normal1"/>
     <w:rsid w:val="00A94547"/>
     <w:pPr>
       <w:spacing w:after="0"/>

</xml_diff>

<commit_message>
transfer dans backlog work to srs
</commit_message>
<xml_diff>
--- a/Backlog.docx
+++ b/Backlog.docx
@@ -172,377 +172,24 @@
       <w:pPr>
         <w:pStyle w:val="ListParagraph"/>
         <w:numPr>
-          <w:ilvl w:val="2"/>
-          <w:numId w:val="1"/>
-        </w:numPr>
-      </w:pPr>
-      <w:r>
-        <w:t xml:space="preserve">This area is </w:t>
-      </w:r>
-      <w:proofErr w:type="gramStart"/>
-      <w:r>
-        <w:t>basically  Business</w:t>
-      </w:r>
-      <w:proofErr w:type="gramEnd"/>
-      <w:r>
-        <w:t xml:space="preserve"> opportunities. I’m not sure if I should just copy and paste that section</w:t>
-      </w:r>
-    </w:p>
-    <w:p>
-      <w:pPr>
-        <w:pStyle w:val="ListParagraph"/>
-        <w:numPr>
-          <w:ilvl w:val="2"/>
-          <w:numId w:val="1"/>
-        </w:numPr>
-      </w:pPr>
-      <w:r>
-        <w:t>A database to hold the faculty information card.</w:t>
-      </w:r>
-    </w:p>
-    <w:p>
-      <w:pPr>
-        <w:pStyle w:val="Normal1"/>
-        <w:numPr>
-          <w:ilvl w:val="3"/>
-          <w:numId w:val="1"/>
-        </w:numPr>
-        <w:contextualSpacing/>
-        <w:rPr>
-          <w:rFonts w:ascii="Roboto" w:eastAsia="Roboto" w:hAnsi="Roboto" w:cs="Roboto"/>
-        </w:rPr>
-      </w:pPr>
-      <w:r>
-        <w:rPr>
-          <w:rFonts w:ascii="Roboto" w:eastAsia="Roboto" w:hAnsi="Roboto" w:cs="Roboto"/>
-        </w:rPr>
-        <w:t>The information card will have the faculty member which teaches specific courses, there will be different sections of one course that will be held on specific days, times and rooms.</w:t>
-      </w:r>
-    </w:p>
-    <w:p>
-      <w:pPr>
-        <w:pStyle w:val="Normal1"/>
-        <w:numPr>
-          <w:ilvl w:val="3"/>
-          <w:numId w:val="1"/>
-        </w:numPr>
-        <w:contextualSpacing/>
-        <w:rPr>
-          <w:rFonts w:ascii="Roboto" w:eastAsia="Roboto" w:hAnsi="Roboto" w:cs="Roboto"/>
-        </w:rPr>
-      </w:pPr>
-      <w:r>
-        <w:rPr>
-          <w:rFonts w:ascii="Roboto" w:eastAsia="Roboto" w:hAnsi="Roboto" w:cs="Roboto"/>
-        </w:rPr>
-        <w:t xml:space="preserve"> It will also include the office room number to the professor, the phone number and also the office hours of date and time. </w:t>
-      </w:r>
-    </w:p>
-    <w:p>
-      <w:pPr>
-        <w:pStyle w:val="Normal1"/>
-        <w:numPr>
-          <w:ilvl w:val="3"/>
-          <w:numId w:val="1"/>
-        </w:numPr>
-        <w:contextualSpacing/>
-        <w:rPr>
-          <w:rFonts w:ascii="Roboto" w:eastAsia="Roboto" w:hAnsi="Roboto" w:cs="Roboto"/>
-        </w:rPr>
-      </w:pPr>
-      <w:r>
-        <w:rPr>
-          <w:rFonts w:ascii="Roboto" w:eastAsia="Roboto" w:hAnsi="Roboto" w:cs="Roboto"/>
-        </w:rPr>
-        <w:t xml:space="preserve">The cards can be printed in one operation and also individually. </w:t>
-      </w:r>
-    </w:p>
-    <w:p>
-      <w:pPr>
-        <w:pStyle w:val="Normal1"/>
-        <w:numPr>
-          <w:ilvl w:val="2"/>
-          <w:numId w:val="1"/>
-        </w:numPr>
-        <w:contextualSpacing/>
-        <w:rPr>
-          <w:rFonts w:ascii="Roboto" w:eastAsia="Roboto" w:hAnsi="Roboto" w:cs="Roboto"/>
-        </w:rPr>
-      </w:pPr>
-      <w:r>
-        <w:rPr>
-          <w:rFonts w:ascii="Roboto" w:eastAsia="Roboto" w:hAnsi="Roboto" w:cs="Roboto"/>
-        </w:rPr>
-        <w:t>UI of the database that will allow for information to be withdrawn from it using queries.</w:t>
-      </w:r>
-      <w:r>
-        <w:rPr>
-          <w:rFonts w:ascii="Roboto" w:eastAsia="Roboto" w:hAnsi="Roboto" w:cs="Roboto"/>
-        </w:rPr>
-        <w:t xml:space="preserve"> This will allow for easy updating from database to a readable document.</w:t>
-      </w:r>
-    </w:p>
-    <w:p>
-      <w:pPr>
-        <w:pStyle w:val="Normal1"/>
-        <w:numPr>
-          <w:ilvl w:val="2"/>
-          <w:numId w:val="1"/>
-        </w:numPr>
-        <w:contextualSpacing/>
-        <w:rPr>
-          <w:rFonts w:ascii="Roboto" w:eastAsia="Roboto" w:hAnsi="Roboto" w:cs="Roboto"/>
-        </w:rPr>
-      </w:pPr>
-      <w:r>
-        <w:rPr>
-          <w:rFonts w:ascii="Roboto" w:eastAsia="Roboto" w:hAnsi="Roboto" w:cs="Roboto"/>
-        </w:rPr>
-        <w:t xml:space="preserve">The database will be monitored and maintained regularly. </w:t>
-      </w:r>
-    </w:p>
-    <w:p>
-      <w:pPr>
-        <w:pStyle w:val="Normal1"/>
-        <w:numPr>
-          <w:ilvl w:val="2"/>
-          <w:numId w:val="1"/>
-        </w:numPr>
-        <w:contextualSpacing/>
-        <w:rPr>
-          <w:rFonts w:ascii="Roboto" w:eastAsia="Roboto" w:hAnsi="Roboto" w:cs="Roboto"/>
-        </w:rPr>
-      </w:pPr>
-      <w:r>
-        <w:rPr>
-          <w:rFonts w:ascii="Roboto" w:eastAsia="Roboto" w:hAnsi="Roboto" w:cs="Roboto"/>
-        </w:rPr>
-        <w:t xml:space="preserve">With this new system, the office administrator will not have to generate new cards each semester because the system will gather information from previous semesters. </w:t>
-      </w:r>
-    </w:p>
-    <w:p>
-      <w:pPr>
-        <w:pStyle w:val="Normal1"/>
-        <w:numPr>
-          <w:ilvl w:val="2"/>
-          <w:numId w:val="1"/>
-        </w:numPr>
-        <w:contextualSpacing/>
-        <w:rPr>
-          <w:rFonts w:ascii="Roboto" w:eastAsia="Roboto" w:hAnsi="Roboto" w:cs="Roboto"/>
-        </w:rPr>
-      </w:pPr>
-      <w:r>
-        <w:rPr>
-          <w:rFonts w:ascii="Roboto" w:eastAsia="Roboto" w:hAnsi="Roboto" w:cs="Roboto"/>
-        </w:rPr>
-        <w:t xml:space="preserve">Also, the office administrator will have sole access to changing faculty members while the clerk will only be able to faculty office hours. </w:t>
-      </w:r>
-    </w:p>
-    <w:p>
-      <w:pPr>
-        <w:pStyle w:val="ListParagraph"/>
-        <w:numPr>
-          <w:ilvl w:val="1"/>
-          <w:numId w:val="1"/>
-        </w:numPr>
-        <w:rPr>
-          <w:color w:val="00B050"/>
-        </w:rPr>
-      </w:pPr>
-      <w:r>
-        <w:t>References</w:t>
-      </w:r>
-      <w:r>
-        <w:t xml:space="preserve"> </w:t>
-      </w:r>
-      <w:r>
-        <w:t>(TBA)</w:t>
-      </w:r>
-    </w:p>
-    <w:p>
-      <w:pPr>
-        <w:pStyle w:val="ListParagraph"/>
-        <w:numPr>
-          <w:ilvl w:val="0"/>
-          <w:numId w:val="1"/>
-        </w:numPr>
-      </w:pPr>
-      <w:r>
-        <w:t>Overall description</w:t>
-      </w:r>
-    </w:p>
-    <w:p>
-      <w:pPr>
-        <w:pStyle w:val="ListParagraph"/>
-        <w:numPr>
-          <w:ilvl w:val="1"/>
-          <w:numId w:val="1"/>
-        </w:numPr>
-        <w:rPr>
-          <w:color w:val="00B050"/>
-        </w:rPr>
-      </w:pPr>
-      <w:r>
-        <w:rPr>
-          <w:color w:val="00B050"/>
-        </w:rPr>
-        <w:t>Product perspective</w:t>
-      </w:r>
-      <w:r>
-        <w:rPr>
-          <w:color w:val="00B050"/>
-        </w:rPr>
-        <w:t xml:space="preserve"> </w:t>
-      </w:r>
-      <w:r>
-        <w:rPr>
-          <w:color w:val="00B050"/>
-        </w:rPr>
-        <w:t>(Justin)</w:t>
-      </w:r>
-    </w:p>
-    <w:p>
-      <w:pPr>
-        <w:pStyle w:val="ListParagraph"/>
-        <w:numPr>
-          <w:ilvl w:val="1"/>
-          <w:numId w:val="1"/>
-        </w:numPr>
-        <w:rPr>
-          <w:color w:val="00B050"/>
-        </w:rPr>
-      </w:pPr>
-      <w:r>
-        <w:rPr>
-          <w:color w:val="00B050"/>
-        </w:rPr>
-        <w:t>User classes and characteristics</w:t>
-      </w:r>
-      <w:r>
-        <w:rPr>
-          <w:color w:val="00B050"/>
-        </w:rPr>
-        <w:t xml:space="preserve"> (</w:t>
-      </w:r>
-      <w:proofErr w:type="spellStart"/>
-      <w:r>
-        <w:rPr>
-          <w:color w:val="00B050"/>
-        </w:rPr>
-        <w:t>semeeh</w:t>
-      </w:r>
-      <w:proofErr w:type="spellEnd"/>
-      <w:r>
-        <w:rPr>
-          <w:color w:val="00B050"/>
-        </w:rPr>
-        <w:t xml:space="preserve"> and </w:t>
-      </w:r>
-      <w:proofErr w:type="spellStart"/>
-      <w:r>
-        <w:rPr>
-          <w:color w:val="00B050"/>
-        </w:rPr>
-        <w:t>hasib</w:t>
-      </w:r>
-      <w:proofErr w:type="spellEnd"/>
-      <w:r>
-        <w:rPr>
-          <w:color w:val="00B050"/>
-        </w:rPr>
-        <w:t>)</w:t>
-      </w:r>
-    </w:p>
-    <w:p>
-      <w:pPr>
-        <w:pStyle w:val="ListParagraph"/>
-        <w:numPr>
-          <w:ilvl w:val="1"/>
-          <w:numId w:val="1"/>
-        </w:numPr>
-        <w:rPr>
-          <w:color w:val="00B050"/>
-        </w:rPr>
-      </w:pPr>
-      <w:r>
-        <w:rPr>
-          <w:color w:val="00B050"/>
-        </w:rPr>
-        <w:t>Operating environment</w:t>
-      </w:r>
-      <w:r>
-        <w:rPr>
-          <w:color w:val="00B050"/>
-        </w:rPr>
-        <w:t xml:space="preserve"> (</w:t>
-      </w:r>
-      <w:proofErr w:type="spellStart"/>
-      <w:r>
-        <w:rPr>
-          <w:color w:val="00B050"/>
-        </w:rPr>
-        <w:t>joe</w:t>
-      </w:r>
-      <w:proofErr w:type="spellEnd"/>
-      <w:r>
-        <w:rPr>
-          <w:color w:val="00B050"/>
-        </w:rPr>
-        <w:t>)</w:t>
-      </w:r>
-    </w:p>
-    <w:p>
-      <w:pPr>
-        <w:pStyle w:val="ListParagraph"/>
-        <w:numPr>
-          <w:ilvl w:val="1"/>
-          <w:numId w:val="1"/>
-        </w:numPr>
-        <w:rPr>
-          <w:color w:val="00B050"/>
-        </w:rPr>
-      </w:pPr>
-      <w:r>
-        <w:rPr>
-          <w:color w:val="00B050"/>
-        </w:rPr>
-        <w:t>Design and implementation constraints</w:t>
-      </w:r>
-      <w:r>
-        <w:rPr>
-          <w:color w:val="00B050"/>
-        </w:rPr>
-        <w:t xml:space="preserve"> (</w:t>
-      </w:r>
-      <w:proofErr w:type="spellStart"/>
-      <w:r>
-        <w:rPr>
-          <w:color w:val="00B050"/>
-        </w:rPr>
-        <w:t>dan</w:t>
-      </w:r>
-      <w:proofErr w:type="spellEnd"/>
-      <w:r>
-        <w:rPr>
-          <w:color w:val="00B050"/>
-        </w:rPr>
-        <w:t>)</w:t>
-      </w:r>
-    </w:p>
-    <w:p>
-      <w:pPr>
-        <w:pStyle w:val="ListParagraph"/>
-        <w:numPr>
-          <w:ilvl w:val="1"/>
-          <w:numId w:val="1"/>
-        </w:numPr>
-      </w:pPr>
-      <w:r>
-        <w:t>Assumptions and dependencies</w:t>
-      </w:r>
+          <w:ilvl w:val="1"/>
+          <w:numId w:val="1"/>
+        </w:numPr>
+        <w:rPr>
+          <w:color w:val="00B050"/>
+        </w:rPr>
+      </w:pPr>
       <w:bookmarkStart w:id="0" w:name="_GoBack"/>
       <w:bookmarkEnd w:id="0"/>
+      <w:r>
+        <w:t>References</w:t>
+      </w:r>
+      <w:r>
+        <w:t xml:space="preserve"> </w:t>
+      </w:r>
+      <w:r>
+        <w:t>(TBA)</w:t>
+      </w:r>
     </w:p>
     <w:p>
       <w:pPr>
@@ -553,6 +200,188 @@
         </w:numPr>
       </w:pPr>
       <w:r>
+        <w:t>Overall description</w:t>
+      </w:r>
+    </w:p>
+    <w:p>
+      <w:pPr>
+        <w:pStyle w:val="ListParagraph"/>
+        <w:numPr>
+          <w:ilvl w:val="1"/>
+          <w:numId w:val="1"/>
+        </w:numPr>
+        <w:rPr>
+          <w:color w:val="00B050"/>
+        </w:rPr>
+      </w:pPr>
+      <w:r>
+        <w:rPr>
+          <w:color w:val="00B050"/>
+        </w:rPr>
+        <w:t>Product perspective</w:t>
+      </w:r>
+      <w:r>
+        <w:rPr>
+          <w:color w:val="00B050"/>
+        </w:rPr>
+        <w:t xml:space="preserve"> </w:t>
+      </w:r>
+      <w:r>
+        <w:rPr>
+          <w:color w:val="00B050"/>
+        </w:rPr>
+        <w:t>(Justin)</w:t>
+      </w:r>
+    </w:p>
+    <w:p>
+      <w:pPr>
+        <w:pStyle w:val="ListParagraph"/>
+        <w:numPr>
+          <w:ilvl w:val="1"/>
+          <w:numId w:val="1"/>
+        </w:numPr>
+        <w:rPr>
+          <w:color w:val="00B050"/>
+        </w:rPr>
+      </w:pPr>
+      <w:r>
+        <w:rPr>
+          <w:color w:val="00B050"/>
+        </w:rPr>
+        <w:t>User classes and characteristics</w:t>
+      </w:r>
+      <w:r>
+        <w:rPr>
+          <w:color w:val="00B050"/>
+        </w:rPr>
+        <w:t xml:space="preserve"> (</w:t>
+      </w:r>
+      <w:proofErr w:type="spellStart"/>
+      <w:r>
+        <w:rPr>
+          <w:color w:val="00B050"/>
+        </w:rPr>
+        <w:t>semeeh</w:t>
+      </w:r>
+      <w:proofErr w:type="spellEnd"/>
+      <w:r>
+        <w:rPr>
+          <w:color w:val="00B050"/>
+        </w:rPr>
+        <w:t xml:space="preserve"> and </w:t>
+      </w:r>
+      <w:proofErr w:type="spellStart"/>
+      <w:r>
+        <w:rPr>
+          <w:color w:val="00B050"/>
+        </w:rPr>
+        <w:t>hasib</w:t>
+      </w:r>
+      <w:proofErr w:type="spellEnd"/>
+      <w:r>
+        <w:rPr>
+          <w:color w:val="00B050"/>
+        </w:rPr>
+        <w:t>)</w:t>
+      </w:r>
+    </w:p>
+    <w:p>
+      <w:pPr>
+        <w:pStyle w:val="ListParagraph"/>
+        <w:numPr>
+          <w:ilvl w:val="1"/>
+          <w:numId w:val="1"/>
+        </w:numPr>
+        <w:rPr>
+          <w:color w:val="00B050"/>
+        </w:rPr>
+      </w:pPr>
+      <w:r>
+        <w:rPr>
+          <w:color w:val="00B050"/>
+        </w:rPr>
+        <w:t>Operating environment</w:t>
+      </w:r>
+      <w:r>
+        <w:rPr>
+          <w:color w:val="00B050"/>
+        </w:rPr>
+        <w:t xml:space="preserve"> (</w:t>
+      </w:r>
+      <w:proofErr w:type="spellStart"/>
+      <w:r>
+        <w:rPr>
+          <w:color w:val="00B050"/>
+        </w:rPr>
+        <w:t>joe</w:t>
+      </w:r>
+      <w:proofErr w:type="spellEnd"/>
+      <w:r>
+        <w:rPr>
+          <w:color w:val="00B050"/>
+        </w:rPr>
+        <w:t>)</w:t>
+      </w:r>
+    </w:p>
+    <w:p>
+      <w:pPr>
+        <w:pStyle w:val="ListParagraph"/>
+        <w:numPr>
+          <w:ilvl w:val="1"/>
+          <w:numId w:val="1"/>
+        </w:numPr>
+        <w:rPr>
+          <w:color w:val="00B050"/>
+        </w:rPr>
+      </w:pPr>
+      <w:r>
+        <w:rPr>
+          <w:color w:val="00B050"/>
+        </w:rPr>
+        <w:t>Design and implementation constraints</w:t>
+      </w:r>
+      <w:r>
+        <w:rPr>
+          <w:color w:val="00B050"/>
+        </w:rPr>
+        <w:t xml:space="preserve"> (</w:t>
+      </w:r>
+      <w:proofErr w:type="spellStart"/>
+      <w:r>
+        <w:rPr>
+          <w:color w:val="00B050"/>
+        </w:rPr>
+        <w:t>dan</w:t>
+      </w:r>
+      <w:proofErr w:type="spellEnd"/>
+      <w:r>
+        <w:rPr>
+          <w:color w:val="00B050"/>
+        </w:rPr>
+        <w:t>)</w:t>
+      </w:r>
+    </w:p>
+    <w:p>
+      <w:pPr>
+        <w:pStyle w:val="ListParagraph"/>
+        <w:numPr>
+          <w:ilvl w:val="1"/>
+          <w:numId w:val="1"/>
+        </w:numPr>
+      </w:pPr>
+      <w:r>
+        <w:t>Assumptions and dependencies</w:t>
+      </w:r>
+    </w:p>
+    <w:p>
+      <w:pPr>
+        <w:pStyle w:val="ListParagraph"/>
+        <w:numPr>
+          <w:ilvl w:val="0"/>
+          <w:numId w:val="1"/>
+        </w:numPr>
+      </w:pPr>
+      <w:r>
         <w:t>System features</w:t>
       </w:r>
     </w:p>
@@ -661,7 +490,6 @@
         </w:numPr>
       </w:pPr>
       <w:r>
-        <w:lastRenderedPageBreak/>
         <w:t>External interface requirements</w:t>
       </w:r>
     </w:p>

</xml_diff>

<commit_message>
//completed Table of contents
</commit_message>
<xml_diff>
--- a/Backlog.docx
+++ b/Backlog.docx
@@ -66,11 +66,40 @@
     </w:p>
     <w:p>
       <w:pPr>
+        <w:tabs>
+          <w:tab w:val="left" w:pos="2850"/>
+        </w:tabs>
+        <w:spacing w:line="240" w:lineRule="auto"/>
+        <w:contextualSpacing/>
+      </w:pPr>
+    </w:p>
+    <w:p>
+      <w:pPr>
         <w:pStyle w:val="ListParagraph"/>
         <w:numPr>
           <w:ilvl w:val="0"/>
           <w:numId w:val="1"/>
         </w:numPr>
+        <w:spacing w:line="240" w:lineRule="auto"/>
+        <w:rPr>
+          <w:color w:val="FF0000"/>
+        </w:rPr>
+      </w:pPr>
+      <w:r>
+        <w:rPr>
+          <w:color w:val="FF0000"/>
+        </w:rPr>
+        <w:t>Table of Contents (Joe)</w:t>
+      </w:r>
+    </w:p>
+    <w:p>
+      <w:pPr>
+        <w:pStyle w:val="ListParagraph"/>
+        <w:numPr>
+          <w:ilvl w:val="0"/>
+          <w:numId w:val="1"/>
+        </w:numPr>
+        <w:spacing w:line="240" w:lineRule="auto"/>
       </w:pPr>
       <w:r>
         <w:t>Introduction</w:t>
@@ -179,16 +208,366 @@
           <w:color w:val="00B050"/>
         </w:rPr>
       </w:pPr>
+      <w:r>
+        <w:t>References</w:t>
+      </w:r>
+      <w:r>
+        <w:t xml:space="preserve"> </w:t>
+      </w:r>
+      <w:r>
+        <w:t>(TBA)</w:t>
+      </w:r>
+    </w:p>
+    <w:p>
+      <w:pPr>
+        <w:pStyle w:val="ListParagraph"/>
+        <w:numPr>
+          <w:ilvl w:val="0"/>
+          <w:numId w:val="1"/>
+        </w:numPr>
+      </w:pPr>
+      <w:r>
+        <w:t>Overall description</w:t>
+      </w:r>
+    </w:p>
+    <w:p>
+      <w:pPr>
+        <w:pStyle w:val="ListParagraph"/>
+        <w:numPr>
+          <w:ilvl w:val="1"/>
+          <w:numId w:val="1"/>
+        </w:numPr>
+        <w:rPr>
+          <w:color w:val="00B050"/>
+        </w:rPr>
+      </w:pPr>
+      <w:r>
+        <w:rPr>
+          <w:color w:val="00B050"/>
+        </w:rPr>
+        <w:t>Product perspective</w:t>
+      </w:r>
+      <w:r>
+        <w:rPr>
+          <w:color w:val="00B050"/>
+        </w:rPr>
+        <w:t xml:space="preserve"> </w:t>
+      </w:r>
+      <w:r>
+        <w:rPr>
+          <w:color w:val="00B050"/>
+        </w:rPr>
+        <w:t>(Justin)</w:t>
+      </w:r>
+    </w:p>
+    <w:p>
+      <w:pPr>
+        <w:pStyle w:val="ListParagraph"/>
+        <w:numPr>
+          <w:ilvl w:val="1"/>
+          <w:numId w:val="1"/>
+        </w:numPr>
+        <w:rPr>
+          <w:color w:val="00B050"/>
+        </w:rPr>
+      </w:pPr>
+      <w:r>
+        <w:rPr>
+          <w:color w:val="00B050"/>
+        </w:rPr>
+        <w:t>User classes and characteristics</w:t>
+      </w:r>
+      <w:r>
+        <w:rPr>
+          <w:color w:val="00B050"/>
+        </w:rPr>
+        <w:t xml:space="preserve"> (</w:t>
+      </w:r>
+      <w:proofErr w:type="spellStart"/>
+      <w:r>
+        <w:rPr>
+          <w:color w:val="00B050"/>
+        </w:rPr>
+        <w:t>semeeh</w:t>
+      </w:r>
+      <w:proofErr w:type="spellEnd"/>
+      <w:r>
+        <w:rPr>
+          <w:color w:val="00B050"/>
+        </w:rPr>
+        <w:t xml:space="preserve"> and </w:t>
+      </w:r>
+      <w:proofErr w:type="spellStart"/>
+      <w:r>
+        <w:rPr>
+          <w:color w:val="00B050"/>
+        </w:rPr>
+        <w:t>hasib</w:t>
+      </w:r>
+      <w:proofErr w:type="spellEnd"/>
+      <w:r>
+        <w:rPr>
+          <w:color w:val="00B050"/>
+        </w:rPr>
+        <w:t>)</w:t>
+      </w:r>
+    </w:p>
+    <w:p>
+      <w:pPr>
+        <w:pStyle w:val="ListParagraph"/>
+        <w:numPr>
+          <w:ilvl w:val="1"/>
+          <w:numId w:val="1"/>
+        </w:numPr>
+        <w:rPr>
+          <w:color w:val="00B050"/>
+        </w:rPr>
+      </w:pPr>
+      <w:r>
+        <w:rPr>
+          <w:color w:val="00B050"/>
+        </w:rPr>
+        <w:t>Operating environment</w:t>
+      </w:r>
+      <w:r>
+        <w:rPr>
+          <w:color w:val="00B050"/>
+        </w:rPr>
+        <w:t xml:space="preserve"> (</w:t>
+      </w:r>
+      <w:proofErr w:type="spellStart"/>
+      <w:r>
+        <w:rPr>
+          <w:color w:val="00B050"/>
+        </w:rPr>
+        <w:t>joe</w:t>
+      </w:r>
+      <w:proofErr w:type="spellEnd"/>
+      <w:r>
+        <w:rPr>
+          <w:color w:val="00B050"/>
+        </w:rPr>
+        <w:t>)</w:t>
+      </w:r>
+    </w:p>
+    <w:p>
+      <w:pPr>
+        <w:pStyle w:val="ListParagraph"/>
+        <w:numPr>
+          <w:ilvl w:val="1"/>
+          <w:numId w:val="1"/>
+        </w:numPr>
+        <w:rPr>
+          <w:color w:val="00B050"/>
+        </w:rPr>
+      </w:pPr>
+      <w:r>
+        <w:rPr>
+          <w:color w:val="00B050"/>
+        </w:rPr>
+        <w:t>Design and implementation constraints</w:t>
+      </w:r>
+      <w:r>
+        <w:rPr>
+          <w:color w:val="00B050"/>
+        </w:rPr>
+        <w:t xml:space="preserve"> (</w:t>
+      </w:r>
+      <w:proofErr w:type="spellStart"/>
+      <w:r>
+        <w:rPr>
+          <w:color w:val="00B050"/>
+        </w:rPr>
+        <w:t>dan</w:t>
+      </w:r>
+      <w:proofErr w:type="spellEnd"/>
+      <w:r>
+        <w:rPr>
+          <w:color w:val="00B050"/>
+        </w:rPr>
+        <w:t>)</w:t>
+      </w:r>
+    </w:p>
+    <w:p>
+      <w:pPr>
+        <w:pStyle w:val="ListParagraph"/>
+        <w:numPr>
+          <w:ilvl w:val="1"/>
+          <w:numId w:val="1"/>
+        </w:numPr>
+      </w:pPr>
+      <w:r>
+        <w:t>Assumptions and dependencies</w:t>
+      </w:r>
+    </w:p>
+    <w:p>
+      <w:pPr>
+        <w:pStyle w:val="ListParagraph"/>
+        <w:numPr>
+          <w:ilvl w:val="0"/>
+          <w:numId w:val="1"/>
+        </w:numPr>
+      </w:pPr>
+      <w:r>
+        <w:t>System features</w:t>
+      </w:r>
+    </w:p>
+    <w:p>
+      <w:pPr>
+        <w:pStyle w:val="ListParagraph"/>
+        <w:numPr>
+          <w:ilvl w:val="1"/>
+          <w:numId w:val="1"/>
+        </w:numPr>
+      </w:pPr>
+      <w:r>
+        <w:t>System feature x</w:t>
+      </w:r>
+    </w:p>
+    <w:p>
+      <w:pPr>
+        <w:pStyle w:val="ListParagraph"/>
+        <w:numPr>
+          <w:ilvl w:val="2"/>
+          <w:numId w:val="1"/>
+        </w:numPr>
+      </w:pPr>
+      <w:r>
+        <w:t>Description</w:t>
+      </w:r>
+    </w:p>
+    <w:p>
+      <w:pPr>
+        <w:pStyle w:val="ListParagraph"/>
+        <w:numPr>
+          <w:ilvl w:val="2"/>
+          <w:numId w:val="1"/>
+        </w:numPr>
+      </w:pPr>
+      <w:r>
+        <w:t>Functional requirements</w:t>
+      </w:r>
+    </w:p>
+    <w:p>
+      <w:pPr>
+        <w:pStyle w:val="ListParagraph"/>
+        <w:numPr>
+          <w:ilvl w:val="0"/>
+          <w:numId w:val="1"/>
+        </w:numPr>
+      </w:pPr>
+      <w:r>
+        <w:t>Data Requirements</w:t>
+      </w:r>
+    </w:p>
+    <w:p>
+      <w:pPr>
+        <w:pStyle w:val="ListParagraph"/>
+        <w:numPr>
+          <w:ilvl w:val="1"/>
+          <w:numId w:val="1"/>
+        </w:numPr>
+      </w:pPr>
+      <w:r>
+        <w:t>Logical data model</w:t>
+      </w:r>
+    </w:p>
+    <w:p>
+      <w:pPr>
+        <w:pStyle w:val="ListParagraph"/>
+        <w:numPr>
+          <w:ilvl w:val="1"/>
+          <w:numId w:val="1"/>
+        </w:numPr>
+      </w:pPr>
+      <w:r>
+        <w:t>Data dictionary</w:t>
+      </w:r>
+    </w:p>
+    <w:p>
+      <w:pPr>
+        <w:pStyle w:val="ListParagraph"/>
+        <w:numPr>
+          <w:ilvl w:val="1"/>
+          <w:numId w:val="1"/>
+        </w:numPr>
+      </w:pPr>
+      <w:r>
+        <w:t>Reports</w:t>
+      </w:r>
+    </w:p>
+    <w:p>
+      <w:pPr>
+        <w:pStyle w:val="ListParagraph"/>
+        <w:numPr>
+          <w:ilvl w:val="1"/>
+          <w:numId w:val="1"/>
+        </w:numPr>
+      </w:pPr>
+      <w:r>
+        <w:t>Data acquisition, integrity , retention, and disposal</w:t>
+      </w:r>
+    </w:p>
+    <w:p>
+      <w:pPr>
+        <w:pStyle w:val="ListParagraph"/>
+        <w:numPr>
+          <w:ilvl w:val="0"/>
+          <w:numId w:val="1"/>
+        </w:numPr>
+      </w:pPr>
+      <w:r>
+        <w:t>External interface requirements</w:t>
+      </w:r>
+    </w:p>
+    <w:p>
+      <w:pPr>
+        <w:pStyle w:val="ListParagraph"/>
+        <w:numPr>
+          <w:ilvl w:val="1"/>
+          <w:numId w:val="1"/>
+        </w:numPr>
+      </w:pPr>
+      <w:r>
+        <w:t>User interfaces</w:t>
+      </w:r>
       <w:bookmarkStart w:id="0" w:name="_GoBack"/>
       <w:bookmarkEnd w:id="0"/>
-      <w:r>
-        <w:t>References</w:t>
-      </w:r>
-      <w:r>
-        <w:t xml:space="preserve"> </w:t>
-      </w:r>
-      <w:r>
-        <w:t>(TBA)</w:t>
+    </w:p>
+    <w:p>
+      <w:pPr>
+        <w:pStyle w:val="ListParagraph"/>
+        <w:numPr>
+          <w:ilvl w:val="1"/>
+          <w:numId w:val="1"/>
+        </w:numPr>
+      </w:pPr>
+      <w:r>
+        <w:t>Software interfaces</w:t>
+      </w:r>
+    </w:p>
+    <w:p>
+      <w:pPr>
+        <w:pStyle w:val="ListParagraph"/>
+        <w:numPr>
+          <w:ilvl w:val="1"/>
+          <w:numId w:val="1"/>
+        </w:numPr>
+      </w:pPr>
+      <w:r>
+        <w:t>Hardware interfaces</w:t>
+      </w:r>
+    </w:p>
+    <w:p>
+      <w:pPr>
+        <w:pStyle w:val="ListParagraph"/>
+        <w:numPr>
+          <w:ilvl w:val="1"/>
+          <w:numId w:val="1"/>
+        </w:numPr>
+      </w:pPr>
+      <w:r>
+        <w:t>Communications interfaces</w:t>
       </w:r>
     </w:p>
     <w:p>
@@ -200,177 +579,67 @@
         </w:numPr>
       </w:pPr>
       <w:r>
-        <w:t>Overall description</w:t>
-      </w:r>
-    </w:p>
-    <w:p>
-      <w:pPr>
-        <w:pStyle w:val="ListParagraph"/>
-        <w:numPr>
-          <w:ilvl w:val="1"/>
-          <w:numId w:val="1"/>
-        </w:numPr>
-        <w:rPr>
-          <w:color w:val="00B050"/>
-        </w:rPr>
-      </w:pPr>
-      <w:r>
-        <w:rPr>
-          <w:color w:val="00B050"/>
-        </w:rPr>
-        <w:t>Product perspective</w:t>
-      </w:r>
-      <w:r>
-        <w:rPr>
-          <w:color w:val="00B050"/>
-        </w:rPr>
-        <w:t xml:space="preserve"> </w:t>
-      </w:r>
-      <w:r>
-        <w:rPr>
-          <w:color w:val="00B050"/>
-        </w:rPr>
-        <w:t>(Justin)</w:t>
-      </w:r>
-    </w:p>
-    <w:p>
-      <w:pPr>
-        <w:pStyle w:val="ListParagraph"/>
-        <w:numPr>
-          <w:ilvl w:val="1"/>
-          <w:numId w:val="1"/>
-        </w:numPr>
-        <w:rPr>
-          <w:color w:val="00B050"/>
-        </w:rPr>
-      </w:pPr>
-      <w:r>
-        <w:rPr>
-          <w:color w:val="00B050"/>
-        </w:rPr>
-        <w:t>User classes and characteristics</w:t>
-      </w:r>
-      <w:r>
-        <w:rPr>
-          <w:color w:val="00B050"/>
-        </w:rPr>
-        <w:t xml:space="preserve"> (</w:t>
-      </w:r>
-      <w:proofErr w:type="spellStart"/>
-      <w:r>
-        <w:rPr>
-          <w:color w:val="00B050"/>
-        </w:rPr>
-        <w:t>semeeh</w:t>
-      </w:r>
-      <w:proofErr w:type="spellEnd"/>
-      <w:r>
-        <w:rPr>
-          <w:color w:val="00B050"/>
-        </w:rPr>
-        <w:t xml:space="preserve"> and </w:t>
-      </w:r>
-      <w:proofErr w:type="spellStart"/>
-      <w:r>
-        <w:rPr>
-          <w:color w:val="00B050"/>
-        </w:rPr>
-        <w:t>hasib</w:t>
-      </w:r>
-      <w:proofErr w:type="spellEnd"/>
-      <w:r>
-        <w:rPr>
-          <w:color w:val="00B050"/>
-        </w:rPr>
-        <w:t>)</w:t>
-      </w:r>
-    </w:p>
-    <w:p>
-      <w:pPr>
-        <w:pStyle w:val="ListParagraph"/>
-        <w:numPr>
-          <w:ilvl w:val="1"/>
-          <w:numId w:val="1"/>
-        </w:numPr>
-        <w:rPr>
-          <w:color w:val="00B050"/>
-        </w:rPr>
-      </w:pPr>
-      <w:r>
-        <w:rPr>
-          <w:color w:val="00B050"/>
-        </w:rPr>
-        <w:t>Operating environment</w:t>
-      </w:r>
-      <w:r>
-        <w:rPr>
-          <w:color w:val="00B050"/>
-        </w:rPr>
-        <w:t xml:space="preserve"> (</w:t>
-      </w:r>
-      <w:proofErr w:type="spellStart"/>
-      <w:r>
-        <w:rPr>
-          <w:color w:val="00B050"/>
-        </w:rPr>
-        <w:t>joe</w:t>
-      </w:r>
-      <w:proofErr w:type="spellEnd"/>
-      <w:r>
-        <w:rPr>
-          <w:color w:val="00B050"/>
-        </w:rPr>
-        <w:t>)</w:t>
-      </w:r>
-    </w:p>
-    <w:p>
-      <w:pPr>
-        <w:pStyle w:val="ListParagraph"/>
-        <w:numPr>
-          <w:ilvl w:val="1"/>
-          <w:numId w:val="1"/>
-        </w:numPr>
-        <w:rPr>
-          <w:color w:val="00B050"/>
-        </w:rPr>
-      </w:pPr>
-      <w:r>
-        <w:rPr>
-          <w:color w:val="00B050"/>
-        </w:rPr>
-        <w:t>Design and implementation constraints</w:t>
-      </w:r>
-      <w:r>
-        <w:rPr>
-          <w:color w:val="00B050"/>
-        </w:rPr>
-        <w:t xml:space="preserve"> (</w:t>
-      </w:r>
-      <w:proofErr w:type="spellStart"/>
-      <w:r>
-        <w:rPr>
-          <w:color w:val="00B050"/>
-        </w:rPr>
-        <w:t>dan</w:t>
-      </w:r>
-      <w:proofErr w:type="spellEnd"/>
-      <w:r>
-        <w:rPr>
-          <w:color w:val="00B050"/>
-        </w:rPr>
-        <w:t>)</w:t>
-      </w:r>
-    </w:p>
-    <w:p>
-      <w:pPr>
-        <w:pStyle w:val="ListParagraph"/>
-        <w:numPr>
-          <w:ilvl w:val="1"/>
-          <w:numId w:val="1"/>
-        </w:numPr>
-      </w:pPr>
-      <w:r>
-        <w:t>Assumptions and dependencies</w:t>
+        <w:t>Quality attributes</w:t>
+      </w:r>
+    </w:p>
+    <w:p>
+      <w:pPr>
+        <w:pStyle w:val="ListParagraph"/>
+        <w:numPr>
+          <w:ilvl w:val="1"/>
+          <w:numId w:val="1"/>
+        </w:numPr>
+      </w:pPr>
+      <w:r>
+        <w:t>Usability</w:t>
+      </w:r>
+    </w:p>
+    <w:p>
+      <w:pPr>
+        <w:pStyle w:val="ListParagraph"/>
+        <w:numPr>
+          <w:ilvl w:val="1"/>
+          <w:numId w:val="1"/>
+        </w:numPr>
+      </w:pPr>
+      <w:r>
+        <w:t>Performance</w:t>
+      </w:r>
+    </w:p>
+    <w:p>
+      <w:pPr>
+        <w:pStyle w:val="ListParagraph"/>
+        <w:numPr>
+          <w:ilvl w:val="1"/>
+          <w:numId w:val="1"/>
+        </w:numPr>
+      </w:pPr>
+      <w:r>
+        <w:t>Security</w:t>
+      </w:r>
+    </w:p>
+    <w:p>
+      <w:pPr>
+        <w:pStyle w:val="ListParagraph"/>
+        <w:numPr>
+          <w:ilvl w:val="1"/>
+          <w:numId w:val="1"/>
+        </w:numPr>
+      </w:pPr>
+      <w:r>
+        <w:t>Safety</w:t>
+      </w:r>
+    </w:p>
+    <w:p>
+      <w:pPr>
+        <w:pStyle w:val="ListParagraph"/>
+        <w:numPr>
+          <w:ilvl w:val="1"/>
+          <w:numId w:val="1"/>
+        </w:numPr>
+      </w:pPr>
+      <w:r>
+        <w:t>[others]</w:t>
       </w:r>
     </w:p>
     <w:p>
@@ -382,43 +651,7 @@
         </w:numPr>
       </w:pPr>
       <w:r>
-        <w:t>System features</w:t>
-      </w:r>
-    </w:p>
-    <w:p>
-      <w:pPr>
-        <w:pStyle w:val="ListParagraph"/>
-        <w:numPr>
-          <w:ilvl w:val="1"/>
-          <w:numId w:val="1"/>
-        </w:numPr>
-      </w:pPr>
-      <w:r>
-        <w:t>System feature x</w:t>
-      </w:r>
-    </w:p>
-    <w:p>
-      <w:pPr>
-        <w:pStyle w:val="ListParagraph"/>
-        <w:numPr>
-          <w:ilvl w:val="2"/>
-          <w:numId w:val="1"/>
-        </w:numPr>
-      </w:pPr>
-      <w:r>
-        <w:t>Description</w:t>
-      </w:r>
-    </w:p>
-    <w:p>
-      <w:pPr>
-        <w:pStyle w:val="ListParagraph"/>
-        <w:numPr>
-          <w:ilvl w:val="2"/>
-          <w:numId w:val="1"/>
-        </w:numPr>
-      </w:pPr>
-      <w:r>
-        <w:t>Functional requirements</w:t>
+        <w:t>Internationalization and localization requirements</w:t>
       </w:r>
     </w:p>
     <w:p>
@@ -430,210 +663,6 @@
         </w:numPr>
       </w:pPr>
       <w:r>
-        <w:t>Data Requirements</w:t>
-      </w:r>
-    </w:p>
-    <w:p>
-      <w:pPr>
-        <w:pStyle w:val="ListParagraph"/>
-        <w:numPr>
-          <w:ilvl w:val="1"/>
-          <w:numId w:val="1"/>
-        </w:numPr>
-      </w:pPr>
-      <w:r>
-        <w:t>Logical data model</w:t>
-      </w:r>
-    </w:p>
-    <w:p>
-      <w:pPr>
-        <w:pStyle w:val="ListParagraph"/>
-        <w:numPr>
-          <w:ilvl w:val="1"/>
-          <w:numId w:val="1"/>
-        </w:numPr>
-      </w:pPr>
-      <w:r>
-        <w:t>Data dictionary</w:t>
-      </w:r>
-    </w:p>
-    <w:p>
-      <w:pPr>
-        <w:pStyle w:val="ListParagraph"/>
-        <w:numPr>
-          <w:ilvl w:val="1"/>
-          <w:numId w:val="1"/>
-        </w:numPr>
-      </w:pPr>
-      <w:r>
-        <w:t>Reports</w:t>
-      </w:r>
-    </w:p>
-    <w:p>
-      <w:pPr>
-        <w:pStyle w:val="ListParagraph"/>
-        <w:numPr>
-          <w:ilvl w:val="1"/>
-          <w:numId w:val="1"/>
-        </w:numPr>
-      </w:pPr>
-      <w:r>
-        <w:t>Data acquisition, integrity , retention, and disposal</w:t>
-      </w:r>
-    </w:p>
-    <w:p>
-      <w:pPr>
-        <w:pStyle w:val="ListParagraph"/>
-        <w:numPr>
-          <w:ilvl w:val="0"/>
-          <w:numId w:val="1"/>
-        </w:numPr>
-      </w:pPr>
-      <w:r>
-        <w:t>External interface requirements</w:t>
-      </w:r>
-    </w:p>
-    <w:p>
-      <w:pPr>
-        <w:pStyle w:val="ListParagraph"/>
-        <w:numPr>
-          <w:ilvl w:val="1"/>
-          <w:numId w:val="1"/>
-        </w:numPr>
-      </w:pPr>
-      <w:r>
-        <w:t>User interfaces</w:t>
-      </w:r>
-    </w:p>
-    <w:p>
-      <w:pPr>
-        <w:pStyle w:val="ListParagraph"/>
-        <w:numPr>
-          <w:ilvl w:val="1"/>
-          <w:numId w:val="1"/>
-        </w:numPr>
-      </w:pPr>
-      <w:r>
-        <w:t>Software interfaces</w:t>
-      </w:r>
-    </w:p>
-    <w:p>
-      <w:pPr>
-        <w:pStyle w:val="ListParagraph"/>
-        <w:numPr>
-          <w:ilvl w:val="1"/>
-          <w:numId w:val="1"/>
-        </w:numPr>
-      </w:pPr>
-      <w:r>
-        <w:t>Hardware interfaces</w:t>
-      </w:r>
-    </w:p>
-    <w:p>
-      <w:pPr>
-        <w:pStyle w:val="ListParagraph"/>
-        <w:numPr>
-          <w:ilvl w:val="1"/>
-          <w:numId w:val="1"/>
-        </w:numPr>
-      </w:pPr>
-      <w:r>
-        <w:t>Communications interfaces</w:t>
-      </w:r>
-    </w:p>
-    <w:p>
-      <w:pPr>
-        <w:pStyle w:val="ListParagraph"/>
-        <w:numPr>
-          <w:ilvl w:val="0"/>
-          <w:numId w:val="1"/>
-        </w:numPr>
-      </w:pPr>
-      <w:r>
-        <w:t>Quality attributes</w:t>
-      </w:r>
-    </w:p>
-    <w:p>
-      <w:pPr>
-        <w:pStyle w:val="ListParagraph"/>
-        <w:numPr>
-          <w:ilvl w:val="1"/>
-          <w:numId w:val="1"/>
-        </w:numPr>
-      </w:pPr>
-      <w:r>
-        <w:t>Usability</w:t>
-      </w:r>
-    </w:p>
-    <w:p>
-      <w:pPr>
-        <w:pStyle w:val="ListParagraph"/>
-        <w:numPr>
-          <w:ilvl w:val="1"/>
-          <w:numId w:val="1"/>
-        </w:numPr>
-      </w:pPr>
-      <w:r>
-        <w:t>Performance</w:t>
-      </w:r>
-    </w:p>
-    <w:p>
-      <w:pPr>
-        <w:pStyle w:val="ListParagraph"/>
-        <w:numPr>
-          <w:ilvl w:val="1"/>
-          <w:numId w:val="1"/>
-        </w:numPr>
-      </w:pPr>
-      <w:r>
-        <w:t>Security</w:t>
-      </w:r>
-    </w:p>
-    <w:p>
-      <w:pPr>
-        <w:pStyle w:val="ListParagraph"/>
-        <w:numPr>
-          <w:ilvl w:val="1"/>
-          <w:numId w:val="1"/>
-        </w:numPr>
-      </w:pPr>
-      <w:r>
-        <w:t>Safety</w:t>
-      </w:r>
-    </w:p>
-    <w:p>
-      <w:pPr>
-        <w:pStyle w:val="ListParagraph"/>
-        <w:numPr>
-          <w:ilvl w:val="1"/>
-          <w:numId w:val="1"/>
-        </w:numPr>
-      </w:pPr>
-      <w:r>
-        <w:t>[others]</w:t>
-      </w:r>
-    </w:p>
-    <w:p>
-      <w:pPr>
-        <w:pStyle w:val="ListParagraph"/>
-        <w:numPr>
-          <w:ilvl w:val="0"/>
-          <w:numId w:val="1"/>
-        </w:numPr>
-      </w:pPr>
-      <w:r>
-        <w:t>Internationalization and localization requirements</w:t>
-      </w:r>
-    </w:p>
-    <w:p>
-      <w:pPr>
-        <w:pStyle w:val="ListParagraph"/>
-        <w:numPr>
-          <w:ilvl w:val="0"/>
-          <w:numId w:val="1"/>
-        </w:numPr>
-      </w:pPr>
-      <w:r>
         <w:t>Other requirements</w:t>
       </w:r>
     </w:p>
@@ -650,6 +679,7 @@
         <w:ind w:left="360"/>
       </w:pPr>
       <w:r>
+        <w:lastRenderedPageBreak/>
         <w:t>Appendix B: analysis Models</w:t>
       </w:r>
     </w:p>

</xml_diff>